<commit_message>
Bilder in das Handbuch eingefügt
Former-commit-id: 35501d857d8aaf3b96762288375b1ce0a7b17491
</commit_message>
<xml_diff>
--- a/documents/BachelorsChase_Handbuch.docx
+++ b/documents/BachelorsChase_Handbuch.docx
@@ -1257,6 +1257,76 @@
       <w:r>
         <w:rPr>
           <w:rFonts w:ascii="Times New Roman" w:hAnsi="Times New Roman" w:cs="Times New Roman"/>
+          <w:noProof/>
+          <w:lang w:val="de-DE"/>
+        </w:rPr>
+        <w:drawing>
+          <wp:anchor distT="0" distB="0" distL="114300" distR="114300" simplePos="0" relativeHeight="251661312" behindDoc="1" locked="0" layoutInCell="1" allowOverlap="1">
+            <wp:simplePos x="0" y="0"/>
+            <wp:positionH relativeFrom="column">
+              <wp:posOffset>2606815</wp:posOffset>
+            </wp:positionH>
+            <wp:positionV relativeFrom="paragraph">
+              <wp:posOffset>119067</wp:posOffset>
+            </wp:positionV>
+            <wp:extent cx="3751580" cy="2329815"/>
+            <wp:effectExtent l="0" t="0" r="0" b="0"/>
+            <wp:wrapTight wrapText="bothSides">
+              <wp:wrapPolygon edited="0">
+                <wp:start x="0" y="0"/>
+                <wp:lineTo x="0" y="21429"/>
+                <wp:lineTo x="21498" y="21429"/>
+                <wp:lineTo x="21498" y="0"/>
+                <wp:lineTo x="0" y="0"/>
+              </wp:wrapPolygon>
+            </wp:wrapTight>
+            <wp:docPr id="6" name="Grafik 6" descr="Ein Bild, das Gerät enthält.&#10;&#10;Automatisch generierte Beschreibung"/>
+            <wp:cNvGraphicFramePr>
+              <a:graphicFrameLocks xmlns:a="http://schemas.openxmlformats.org/drawingml/2006/main" noChangeAspect="1"/>
+            </wp:cNvGraphicFramePr>
+            <a:graphic xmlns:a="http://schemas.openxmlformats.org/drawingml/2006/main">
+              <a:graphicData uri="http://schemas.openxmlformats.org/drawingml/2006/picture">
+                <pic:pic xmlns:pic="http://schemas.openxmlformats.org/drawingml/2006/picture">
+                  <pic:nvPicPr>
+                    <pic:cNvPr id="6" name="Bildschirmfoto 2020-04-01 um 16.29.50.png"/>
+                    <pic:cNvPicPr/>
+                  </pic:nvPicPr>
+                  <pic:blipFill>
+                    <a:blip r:embed="rId8" cstate="print">
+                      <a:extLst>
+                        <a:ext uri="{28A0092B-C50C-407E-A947-70E740481C1C}">
+                          <a14:useLocalDpi xmlns:a14="http://schemas.microsoft.com/office/drawing/2010/main" val="0"/>
+                        </a:ext>
+                      </a:extLst>
+                    </a:blip>
+                    <a:stretch>
+                      <a:fillRect/>
+                    </a:stretch>
+                  </pic:blipFill>
+                  <pic:spPr>
+                    <a:xfrm>
+                      <a:off x="0" y="0"/>
+                      <a:ext cx="3751580" cy="2329815"/>
+                    </a:xfrm>
+                    <a:prstGeom prst="rect">
+                      <a:avLst/>
+                    </a:prstGeom>
+                  </pic:spPr>
+                </pic:pic>
+              </a:graphicData>
+            </a:graphic>
+            <wp14:sizeRelH relativeFrom="margin">
+              <wp14:pctWidth>0</wp14:pctWidth>
+            </wp14:sizeRelH>
+            <wp14:sizeRelV relativeFrom="margin">
+              <wp14:pctHeight>0</wp14:pctHeight>
+            </wp14:sizeRelV>
+          </wp:anchor>
+        </w:drawing>
+      </w:r>
+      <w:r>
+        <w:rPr>
+          <w:rFonts w:ascii="Times New Roman" w:hAnsi="Times New Roman" w:cs="Times New Roman"/>
           <w:lang w:val="de-DE"/>
         </w:rPr>
         <w:t xml:space="preserve">Nachdem man sich mit einem Username eingeloggt hat öffnet sich ein </w:t>
@@ -1306,91 +1376,168 @@
         </w:rPr>
       </w:pPr>
       <w:r>
-        <w:rPr>
-          <w:rFonts w:ascii="Times New Roman" w:hAnsi="Times New Roman" w:cs="Times New Roman"/>
-          <w:lang w:val="de-DE"/>
-        </w:rPr>
-        <w:t xml:space="preserve">Diese Lobby besteht aus einem Spielfeld und einem Chat sowie einer </w:t>
-      </w:r>
-      <w:r>
-        <w:rPr>
-          <w:rFonts w:ascii="Times New Roman" w:hAnsi="Times New Roman" w:cs="Times New Roman"/>
-          <w:lang w:val="de-DE"/>
-        </w:rPr>
-        <w:t>Spieler</w:t>
-      </w:r>
-      <w:r>
-        <w:rPr>
-          <w:rFonts w:ascii="Times New Roman" w:hAnsi="Times New Roman" w:cs="Times New Roman"/>
-          <w:lang w:val="de-DE"/>
-        </w:rPr>
-        <w:t>liste.</w:t>
-      </w:r>
-    </w:p>
-    <w:p>
-      <w:pPr>
-        <w:autoSpaceDE w:val="0"/>
-        <w:autoSpaceDN w:val="0"/>
-        <w:adjustRightInd w:val="0"/>
-        <w:spacing w:line="360" w:lineRule="auto"/>
         <w:rPr>
           <w:rFonts w:ascii="Times New Roman" w:hAnsi="Times New Roman" w:cs="Times New Roman"/>
           <w:b/>
           <w:bCs/>
           <w:lang w:val="de-DE"/>
         </w:rPr>
-      </w:pPr>
-      <w:r>
+        <w:lastRenderedPageBreak/>
+        <w:drawing>
+          <wp:anchor distT="0" distB="0" distL="114300" distR="114300" simplePos="0" relativeHeight="251662336" behindDoc="1" locked="0" layoutInCell="1" allowOverlap="1" wp14:anchorId="741409C8">
+            <wp:simplePos x="0" y="0"/>
+            <wp:positionH relativeFrom="column">
+              <wp:posOffset>4837126</wp:posOffset>
+            </wp:positionH>
+            <wp:positionV relativeFrom="paragraph">
+              <wp:posOffset>211</wp:posOffset>
+            </wp:positionV>
+            <wp:extent cx="1340284" cy="2740136"/>
+            <wp:effectExtent l="0" t="0" r="6350" b="3175"/>
+            <wp:wrapTight wrapText="bothSides">
+              <wp:wrapPolygon edited="0">
+                <wp:start x="0" y="0"/>
+                <wp:lineTo x="0" y="21525"/>
+                <wp:lineTo x="21498" y="21525"/>
+                <wp:lineTo x="21498" y="0"/>
+                <wp:lineTo x="0" y="0"/>
+              </wp:wrapPolygon>
+            </wp:wrapTight>
+            <wp:docPr id="8" name="Grafik 8" descr="Ein Bild, das Screenshot enthält.&#10;&#10;Automatisch generierte Beschreibung"/>
+            <wp:cNvGraphicFramePr>
+              <a:graphicFrameLocks xmlns:a="http://schemas.openxmlformats.org/drawingml/2006/main" noChangeAspect="1"/>
+            </wp:cNvGraphicFramePr>
+            <a:graphic xmlns:a="http://schemas.openxmlformats.org/drawingml/2006/main">
+              <a:graphicData uri="http://schemas.openxmlformats.org/drawingml/2006/picture">
+                <pic:pic xmlns:pic="http://schemas.openxmlformats.org/drawingml/2006/picture">
+                  <pic:nvPicPr>
+                    <pic:cNvPr id="1" name=""/>
+                    <pic:cNvPicPr/>
+                  </pic:nvPicPr>
+                  <pic:blipFill>
+                    <a:blip r:embed="rId9" cstate="print">
+                      <a:extLst>
+                        <a:ext uri="{28A0092B-C50C-407E-A947-70E740481C1C}">
+                          <a14:useLocalDpi xmlns:a14="http://schemas.microsoft.com/office/drawing/2010/main" val="0"/>
+                        </a:ext>
+                      </a:extLst>
+                    </a:blip>
+                    <a:stretch>
+                      <a:fillRect/>
+                    </a:stretch>
+                  </pic:blipFill>
+                  <pic:spPr>
+                    <a:xfrm>
+                      <a:off x="0" y="0"/>
+                      <a:ext cx="1347455" cy="2754797"/>
+                    </a:xfrm>
+                    <a:prstGeom prst="rect">
+                      <a:avLst/>
+                    </a:prstGeom>
+                  </pic:spPr>
+                </pic:pic>
+              </a:graphicData>
+            </a:graphic>
+            <wp14:sizeRelH relativeFrom="margin">
+              <wp14:pctWidth>0</wp14:pctWidth>
+            </wp14:sizeRelH>
+            <wp14:sizeRelV relativeFrom="margin">
+              <wp14:pctHeight>0</wp14:pctHeight>
+            </wp14:sizeRelV>
+          </wp:anchor>
+        </w:drawing>
+      </w:r>
+      <w:r>
+        <w:rPr>
+          <w:rFonts w:ascii="Times New Roman" w:hAnsi="Times New Roman" w:cs="Times New Roman"/>
+          <w:lang w:val="de-DE"/>
+        </w:rPr>
+        <w:t xml:space="preserve">Diese Lobby besteht aus einem Spielfeld und einem Chat sowie einer </w:t>
+      </w:r>
+      <w:r>
+        <w:rPr>
+          <w:rFonts w:ascii="Times New Roman" w:hAnsi="Times New Roman" w:cs="Times New Roman"/>
+          <w:lang w:val="de-DE"/>
+        </w:rPr>
+        <w:t>Spieler</w:t>
+      </w:r>
+      <w:r>
+        <w:rPr>
+          <w:rFonts w:ascii="Times New Roman" w:hAnsi="Times New Roman" w:cs="Times New Roman"/>
+          <w:lang w:val="de-DE"/>
+        </w:rPr>
+        <w:t>liste.</w:t>
+      </w:r>
+    </w:p>
+    <w:p>
+      <w:pPr>
+        <w:autoSpaceDE w:val="0"/>
+        <w:autoSpaceDN w:val="0"/>
+        <w:adjustRightInd w:val="0"/>
+        <w:spacing w:line="360" w:lineRule="auto"/>
         <w:rPr>
           <w:rFonts w:ascii="Times New Roman" w:hAnsi="Times New Roman" w:cs="Times New Roman"/>
           <w:b/>
           <w:bCs/>
           <w:lang w:val="de-DE"/>
         </w:rPr>
-        <w:t>Der Chat:</w:t>
-      </w:r>
-    </w:p>
-    <w:p>
-      <w:pPr>
-        <w:autoSpaceDE w:val="0"/>
-        <w:autoSpaceDN w:val="0"/>
-        <w:adjustRightInd w:val="0"/>
-        <w:spacing w:line="360" w:lineRule="auto"/>
-        <w:rPr>
-          <w:rFonts w:ascii="Times New Roman" w:hAnsi="Times New Roman" w:cs="Times New Roman"/>
-          <w:lang w:val="de-DE"/>
-        </w:rPr>
-      </w:pPr>
-      <w:r>
-        <w:rPr>
-          <w:rFonts w:ascii="Times New Roman" w:hAnsi="Times New Roman" w:cs="Times New Roman"/>
-          <w:lang w:val="de-DE"/>
-        </w:rPr>
-        <w:t>Auf der rechten Seite des Spielfensters befindet sich der Chat. Man kann eine Nachricht an alle Spieler aus dem Match schicken oder auch private Nachrichten an einen Spieler seiner Wahl. Dies ist möglich sobald man ein „@&lt;Username&gt; Deine Nachricht“ in das Chat-Feld eingibst.</w:t>
-      </w:r>
-    </w:p>
-    <w:p>
-      <w:pPr>
-        <w:autoSpaceDE w:val="0"/>
-        <w:autoSpaceDN w:val="0"/>
-        <w:adjustRightInd w:val="0"/>
-        <w:spacing w:line="360" w:lineRule="auto"/>
+      </w:pPr>
+      <w:r>
         <w:rPr>
           <w:rFonts w:ascii="Times New Roman" w:hAnsi="Times New Roman" w:cs="Times New Roman"/>
           <w:b/>
           <w:bCs/>
           <w:lang w:val="de-DE"/>
         </w:rPr>
-      </w:pPr>
-      <w:r>
+        <w:t>Der Chat:</w:t>
+      </w:r>
+    </w:p>
+    <w:p>
+      <w:pPr>
+        <w:autoSpaceDE w:val="0"/>
+        <w:autoSpaceDN w:val="0"/>
+        <w:adjustRightInd w:val="0"/>
+        <w:spacing w:line="360" w:lineRule="auto"/>
+        <w:rPr>
+          <w:rFonts w:ascii="Times New Roman" w:hAnsi="Times New Roman" w:cs="Times New Roman"/>
+          <w:lang w:val="de-DE"/>
+        </w:rPr>
+      </w:pPr>
+      <w:r>
+        <w:rPr>
+          <w:rFonts w:ascii="Times New Roman" w:hAnsi="Times New Roman" w:cs="Times New Roman"/>
+          <w:lang w:val="de-DE"/>
+        </w:rPr>
+        <w:t>Auf der rechten Seite des Spielfensters befindet sich der Chat. Man kann eine Nachricht an alle Spieler aus dem Match schicken oder auch private Nachrichten an einen Spieler seiner Wahl. Dies ist möglich sobald man ein „@&lt;Username&gt; Deine Nachricht“ in das Chat-Feld eingibst.</w:t>
+      </w:r>
+    </w:p>
+    <w:p>
+      <w:pPr>
+        <w:autoSpaceDE w:val="0"/>
+        <w:autoSpaceDN w:val="0"/>
+        <w:adjustRightInd w:val="0"/>
+        <w:spacing w:line="360" w:lineRule="auto"/>
         <w:rPr>
           <w:rFonts w:ascii="Times New Roman" w:hAnsi="Times New Roman" w:cs="Times New Roman"/>
           <w:b/>
           <w:bCs/>
           <w:lang w:val="de-DE"/>
         </w:rPr>
-        <w:lastRenderedPageBreak/>
+      </w:pPr>
+      <w:r>
+        <w:rPr>
+          <w:rFonts w:ascii="Times New Roman" w:hAnsi="Times New Roman" w:cs="Times New Roman"/>
+          <w:b/>
+          <w:bCs/>
+          <w:lang w:val="de-DE"/>
+        </w:rPr>
         <w:t>Die Spielerliste:</w:t>
+      </w:r>
+      <w:r>
+        <w:rPr>
+          <w:noProof/>
+        </w:rPr>
+        <w:t xml:space="preserve"> </w:t>
       </w:r>
     </w:p>
     <w:p>
@@ -1712,21 +1859,90 @@
         <w:spacing w:after="100" w:afterAutospacing="1" w:line="276" w:lineRule="auto"/>
       </w:pPr>
       <w:r>
-        <w:t>Zufallskarte: Eine zufällige Karte bei einem anderen Spieler ziehen (zufälliger Spieler oder selbst auswählbar?)</w:t>
-      </w:r>
-    </w:p>
-    <w:p>
-      <w:pPr>
-        <w:autoSpaceDE w:val="0"/>
-        <w:autoSpaceDN w:val="0"/>
-        <w:adjustRightInd w:val="0"/>
-        <w:spacing w:line="360" w:lineRule="auto"/>
         <w:rPr>
           <w:rFonts w:ascii="Times New Roman" w:hAnsi="Times New Roman" w:cs="Times New Roman"/>
           <w:b/>
           <w:bCs/>
-        </w:rPr>
-      </w:pPr>
+          <w:noProof/>
+          <w:lang w:val="de-DE"/>
+        </w:rPr>
+        <w:drawing>
+          <wp:anchor distT="0" distB="0" distL="114300" distR="114300" simplePos="0" relativeHeight="251665408" behindDoc="1" locked="0" layoutInCell="1" allowOverlap="1">
+            <wp:simplePos x="0" y="0"/>
+            <wp:positionH relativeFrom="column">
+              <wp:posOffset>1259205</wp:posOffset>
+            </wp:positionH>
+            <wp:positionV relativeFrom="paragraph">
+              <wp:posOffset>554990</wp:posOffset>
+            </wp:positionV>
+            <wp:extent cx="489585" cy="708660"/>
+            <wp:effectExtent l="101600" t="63500" r="107315" b="66040"/>
+            <wp:wrapTight wrapText="bothSides">
+              <wp:wrapPolygon edited="0">
+                <wp:start x="-1310" y="87"/>
+                <wp:lineTo x="-3981" y="669"/>
+                <wp:lineTo x="-1282" y="6575"/>
+                <wp:lineTo x="-3953" y="7158"/>
+                <wp:lineTo x="-1253" y="13064"/>
+                <wp:lineTo x="-3925" y="13647"/>
+                <wp:lineTo x="-550" y="21030"/>
+                <wp:lineTo x="18038" y="21846"/>
+                <wp:lineTo x="19809" y="21865"/>
+                <wp:lineTo x="22481" y="21282"/>
+                <wp:lineTo x="22228" y="1446"/>
+                <wp:lineTo x="21047" y="-1137"/>
+                <wp:lineTo x="8842" y="-2128"/>
+                <wp:lineTo x="1362" y="-496"/>
+                <wp:lineTo x="-1310" y="87"/>
+              </wp:wrapPolygon>
+            </wp:wrapTight>
+            <wp:docPr id="11" name="Grafik 11" descr="Ein Bild, das Essen, Computer enthält.&#10;&#10;Automatisch generierte Beschreibung"/>
+            <wp:cNvGraphicFramePr>
+              <a:graphicFrameLocks xmlns:a="http://schemas.openxmlformats.org/drawingml/2006/main" noChangeAspect="1"/>
+            </wp:cNvGraphicFramePr>
+            <a:graphic xmlns:a="http://schemas.openxmlformats.org/drawingml/2006/main">
+              <a:graphicData uri="http://schemas.openxmlformats.org/drawingml/2006/picture">
+                <pic:pic xmlns:pic="http://schemas.openxmlformats.org/drawingml/2006/picture">
+                  <pic:nvPicPr>
+                    <pic:cNvPr id="11" name="Bildschirmfoto 2020-04-01 um 16.37.59.png"/>
+                    <pic:cNvPicPr/>
+                  </pic:nvPicPr>
+                  <pic:blipFill>
+                    <a:blip r:embed="rId10" cstate="print">
+                      <a:extLst>
+                        <a:ext uri="{28A0092B-C50C-407E-A947-70E740481C1C}">
+                          <a14:useLocalDpi xmlns:a14="http://schemas.microsoft.com/office/drawing/2010/main" val="0"/>
+                        </a:ext>
+                      </a:extLst>
+                    </a:blip>
+                    <a:stretch>
+                      <a:fillRect/>
+                    </a:stretch>
+                  </pic:blipFill>
+                  <pic:spPr>
+                    <a:xfrm rot="1051550" flipH="1">
+                      <a:off x="0" y="0"/>
+                      <a:ext cx="489585" cy="708660"/>
+                    </a:xfrm>
+                    <a:prstGeom prst="rect">
+                      <a:avLst/>
+                    </a:prstGeom>
+                  </pic:spPr>
+                </pic:pic>
+              </a:graphicData>
+            </a:graphic>
+            <wp14:sizeRelH relativeFrom="margin">
+              <wp14:pctWidth>0</wp14:pctWidth>
+            </wp14:sizeRelH>
+            <wp14:sizeRelV relativeFrom="margin">
+              <wp14:pctHeight>0</wp14:pctHeight>
+            </wp14:sizeRelV>
+          </wp:anchor>
+        </w:drawing>
+      </w:r>
+      <w:r>
+        <w:t>Zufallskarte: Eine zufällige Karte bei einem anderen Spieler ziehen (zufälliger Spieler oder selbst auswählbar?)</w:t>
+      </w:r>
     </w:p>
     <w:p>
       <w:pPr>
@@ -1738,7 +1954,6 @@
           <w:rFonts w:ascii="Times New Roman" w:hAnsi="Times New Roman" w:cs="Times New Roman"/>
           <w:b/>
           <w:bCs/>
-          <w:lang w:val="de-DE"/>
         </w:rPr>
       </w:pPr>
     </w:p>
@@ -1760,8 +1975,189 @@
           <w:rFonts w:ascii="Times New Roman" w:hAnsi="Times New Roman" w:cs="Times New Roman"/>
           <w:b/>
           <w:bCs/>
-          <w:lang w:val="de-DE"/>
-        </w:rPr>
+          <w:noProof/>
+          <w:lang w:val="de-DE"/>
+        </w:rPr>
+        <w:drawing>
+          <wp:anchor distT="0" distB="0" distL="114300" distR="114300" simplePos="0" relativeHeight="251664384" behindDoc="1" locked="0" layoutInCell="1" allowOverlap="1">
+            <wp:simplePos x="0" y="0"/>
+            <wp:positionH relativeFrom="column">
+              <wp:posOffset>715889</wp:posOffset>
+            </wp:positionH>
+            <wp:positionV relativeFrom="paragraph">
+              <wp:posOffset>-224946</wp:posOffset>
+            </wp:positionV>
+            <wp:extent cx="504825" cy="730250"/>
+            <wp:effectExtent l="0" t="0" r="3175" b="6350"/>
+            <wp:wrapTight wrapText="bothSides">
+              <wp:wrapPolygon edited="0">
+                <wp:start x="0" y="0"/>
+                <wp:lineTo x="0" y="21412"/>
+                <wp:lineTo x="21192" y="21412"/>
+                <wp:lineTo x="21192" y="0"/>
+                <wp:lineTo x="0" y="0"/>
+              </wp:wrapPolygon>
+            </wp:wrapTight>
+            <wp:docPr id="10" name="Grafik 10" descr="Ein Bild, das Text, Karte enthält.&#10;&#10;Automatisch generierte Beschreibung"/>
+            <wp:cNvGraphicFramePr>
+              <a:graphicFrameLocks xmlns:a="http://schemas.openxmlformats.org/drawingml/2006/main" noChangeAspect="1"/>
+            </wp:cNvGraphicFramePr>
+            <a:graphic xmlns:a="http://schemas.openxmlformats.org/drawingml/2006/main">
+              <a:graphicData uri="http://schemas.openxmlformats.org/drawingml/2006/picture">
+                <pic:pic xmlns:pic="http://schemas.openxmlformats.org/drawingml/2006/picture">
+                  <pic:nvPicPr>
+                    <pic:cNvPr id="10" name="Bildschirmfoto 2020-04-01 um 16.37.47.png"/>
+                    <pic:cNvPicPr/>
+                  </pic:nvPicPr>
+                  <pic:blipFill>
+                    <a:blip r:embed="rId11" cstate="print">
+                      <a:extLst>
+                        <a:ext uri="{28A0092B-C50C-407E-A947-70E740481C1C}">
+                          <a14:useLocalDpi xmlns:a14="http://schemas.microsoft.com/office/drawing/2010/main" val="0"/>
+                        </a:ext>
+                      </a:extLst>
+                    </a:blip>
+                    <a:stretch>
+                      <a:fillRect/>
+                    </a:stretch>
+                  </pic:blipFill>
+                  <pic:spPr>
+                    <a:xfrm>
+                      <a:off x="0" y="0"/>
+                      <a:ext cx="504825" cy="730250"/>
+                    </a:xfrm>
+                    <a:prstGeom prst="rect">
+                      <a:avLst/>
+                    </a:prstGeom>
+                  </pic:spPr>
+                </pic:pic>
+              </a:graphicData>
+            </a:graphic>
+            <wp14:sizeRelH relativeFrom="margin">
+              <wp14:pctWidth>0</wp14:pctWidth>
+            </wp14:sizeRelH>
+            <wp14:sizeRelV relativeFrom="margin">
+              <wp14:pctHeight>0</wp14:pctHeight>
+            </wp14:sizeRelV>
+          </wp:anchor>
+        </w:drawing>
+      </w:r>
+    </w:p>
+    <w:p>
+      <w:pPr>
+        <w:autoSpaceDE w:val="0"/>
+        <w:autoSpaceDN w:val="0"/>
+        <w:adjustRightInd w:val="0"/>
+        <w:spacing w:line="360" w:lineRule="auto"/>
+        <w:rPr>
+          <w:rFonts w:ascii="Times New Roman" w:hAnsi="Times New Roman" w:cs="Times New Roman"/>
+          <w:b/>
+          <w:bCs/>
+          <w:lang w:val="de-DE"/>
+        </w:rPr>
+      </w:pPr>
+      <w:r>
+        <w:rPr>
+          <w:rFonts w:ascii="Times New Roman" w:hAnsi="Times New Roman" w:cs="Times New Roman"/>
+          <w:b/>
+          <w:bCs/>
+          <w:noProof/>
+          <w:lang w:val="de-DE"/>
+        </w:rPr>
+        <w:drawing>
+          <wp:anchor distT="0" distB="0" distL="114300" distR="114300" simplePos="0" relativeHeight="251663360" behindDoc="1" locked="0" layoutInCell="1" allowOverlap="1">
+            <wp:simplePos x="0" y="0"/>
+            <wp:positionH relativeFrom="column">
+              <wp:posOffset>149080</wp:posOffset>
+            </wp:positionH>
+            <wp:positionV relativeFrom="paragraph">
+              <wp:posOffset>-652856</wp:posOffset>
+            </wp:positionV>
+            <wp:extent cx="575945" cy="839470"/>
+            <wp:effectExtent l="101600" t="63500" r="97155" b="62230"/>
+            <wp:wrapTight wrapText="bothSides">
+              <wp:wrapPolygon edited="0">
+                <wp:start x="20290" y="-421"/>
+                <wp:lineTo x="842" y="-3636"/>
+                <wp:lineTo x="-2729" y="6530"/>
+                <wp:lineTo x="-877" y="6836"/>
+                <wp:lineTo x="-3058" y="17232"/>
+                <wp:lineTo x="-1206" y="17538"/>
+                <wp:lineTo x="-1044" y="21262"/>
+                <wp:lineTo x="1271" y="21645"/>
+                <wp:lineTo x="1734" y="21721"/>
+                <wp:lineTo x="21483" y="21289"/>
+                <wp:lineTo x="22231" y="16370"/>
+                <wp:lineTo x="22142" y="-115"/>
+                <wp:lineTo x="20290" y="-421"/>
+              </wp:wrapPolygon>
+            </wp:wrapTight>
+            <wp:docPr id="9" name="Grafik 9" descr="Ein Bild, das drinnen, Tasse, Foto, sitzend enthält.&#10;&#10;Automatisch generierte Beschreibung"/>
+            <wp:cNvGraphicFramePr>
+              <a:graphicFrameLocks xmlns:a="http://schemas.openxmlformats.org/drawingml/2006/main" noChangeAspect="1"/>
+            </wp:cNvGraphicFramePr>
+            <a:graphic xmlns:a="http://schemas.openxmlformats.org/drawingml/2006/main">
+              <a:graphicData uri="http://schemas.openxmlformats.org/drawingml/2006/picture">
+                <pic:pic xmlns:pic="http://schemas.openxmlformats.org/drawingml/2006/picture">
+                  <pic:nvPicPr>
+                    <pic:cNvPr id="9" name="Bildschirmfoto 2020-04-01 um 16.37.37.png"/>
+                    <pic:cNvPicPr/>
+                  </pic:nvPicPr>
+                  <pic:blipFill>
+                    <a:blip r:embed="rId12" cstate="print">
+                      <a:extLst>
+                        <a:ext uri="{28A0092B-C50C-407E-A947-70E740481C1C}">
+                          <a14:useLocalDpi xmlns:a14="http://schemas.microsoft.com/office/drawing/2010/main" val="0"/>
+                        </a:ext>
+                      </a:extLst>
+                    </a:blip>
+                    <a:stretch>
+                      <a:fillRect/>
+                    </a:stretch>
+                  </pic:blipFill>
+                  <pic:spPr>
+                    <a:xfrm rot="20787103">
+                      <a:off x="0" y="0"/>
+                      <a:ext cx="575945" cy="839470"/>
+                    </a:xfrm>
+                    <a:prstGeom prst="rect">
+                      <a:avLst/>
+                    </a:prstGeom>
+                  </pic:spPr>
+                </pic:pic>
+              </a:graphicData>
+            </a:graphic>
+            <wp14:sizeRelH relativeFrom="margin">
+              <wp14:pctWidth>0</wp14:pctWidth>
+            </wp14:sizeRelH>
+            <wp14:sizeRelV relativeFrom="margin">
+              <wp14:pctHeight>0</wp14:pctHeight>
+            </wp14:sizeRelV>
+          </wp:anchor>
+        </w:drawing>
+      </w:r>
+    </w:p>
+    <w:p>
+      <w:pPr>
+        <w:autoSpaceDE w:val="0"/>
+        <w:autoSpaceDN w:val="0"/>
+        <w:adjustRightInd w:val="0"/>
+        <w:spacing w:line="360" w:lineRule="auto"/>
+        <w:rPr>
+          <w:rFonts w:ascii="Times New Roman" w:hAnsi="Times New Roman" w:cs="Times New Roman"/>
+          <w:b/>
+          <w:bCs/>
+          <w:lang w:val="de-DE"/>
+        </w:rPr>
+      </w:pPr>
+      <w:r>
+        <w:rPr>
+          <w:rFonts w:ascii="Times New Roman" w:hAnsi="Times New Roman" w:cs="Times New Roman"/>
+          <w:b/>
+          <w:bCs/>
+          <w:lang w:val="de-DE"/>
+        </w:rPr>
+        <w:lastRenderedPageBreak/>
         <w:t>Die Regeln:</w:t>
       </w:r>
     </w:p>
@@ -1836,23 +2232,16 @@
         <w:rPr>
           <w:rFonts w:ascii="Times New Roman" w:hAnsi="Times New Roman" w:cs="Times New Roman"/>
         </w:rPr>
-        <w:t xml:space="preserve">. Diejenigen Spieler mit über 180 KP erreicht hat, </w:t>
-      </w:r>
-      <w:r>
-        <w:rPr>
-          <w:rFonts w:ascii="Times New Roman" w:hAnsi="Times New Roman" w:cs="Times New Roman"/>
-        </w:rPr>
-        <w:lastRenderedPageBreak/>
-        <w:t>aufsummiert und kann somit bei der nächsten Spielrunde verwendet werden (z.B. wegzuschmeissen).</w:t>
+        <w:t>. Diejenigen Spieler mit über 180 KP erreicht hat, aufsummiert und kann somit bei der nächsten Spielrunde verwendet werden (z.B. wegzuschmeissen).</w:t>
       </w:r>
     </w:p>
     <w:sectPr>
-      <w:headerReference w:type="even" r:id="rId8"/>
-      <w:headerReference w:type="default" r:id="rId9"/>
-      <w:footerReference w:type="even" r:id="rId10"/>
-      <w:footerReference w:type="default" r:id="rId11"/>
-      <w:headerReference w:type="first" r:id="rId12"/>
-      <w:footerReference w:type="first" r:id="rId13"/>
+      <w:headerReference w:type="even" r:id="rId13"/>
+      <w:headerReference w:type="default" r:id="rId14"/>
+      <w:footerReference w:type="even" r:id="rId15"/>
+      <w:footerReference w:type="default" r:id="rId16"/>
+      <w:headerReference w:type="first" r:id="rId17"/>
+      <w:footerReference w:type="first" r:id="rId18"/>
       <w:pgSz w:w="11900" w:h="16840"/>
       <w:pgMar w:top="1417" w:right="1417" w:bottom="1134" w:left="1417" w:header="708" w:footer="708" w:gutter="0"/>
       <w:cols w:space="708"/>

</xml_diff>

<commit_message>
Handbuch und QA gemeinsam bearbeitet.
Former-commit-id: 284616df1d431c23aec2fdce1478f0fd6022977b
</commit_message>
<xml_diff>
--- a/documents/BachelorsChase_Handbuch.docx
+++ b/documents/BachelorsChase_Handbuch.docx
@@ -222,7 +222,13 @@
     <w:sdt>
       <w:sdtPr>
         <w:rPr>
-          <w:lang w:val="de-DE"/>
+          <w:rFonts w:asciiTheme="minorHAnsi" w:eastAsiaTheme="minorHAnsi" w:hAnsiTheme="minorHAnsi" w:cstheme="minorBidi"/>
+          <w:b w:val="0"/>
+          <w:bCs w:val="0"/>
+          <w:color w:val="auto"/>
+          <w:sz w:val="24"/>
+          <w:szCs w:val="24"/>
+          <w:lang w:val="de-DE" w:eastAsia="en-US"/>
         </w:rPr>
         <w:id w:val="-1230611896"/>
         <w:docPartObj>
@@ -232,12 +238,8 @@
       </w:sdtPr>
       <w:sdtEndPr>
         <w:rPr>
-          <w:rFonts w:asciiTheme="minorHAnsi" w:eastAsiaTheme="minorHAnsi" w:hAnsiTheme="minorHAnsi" w:cstheme="minorBidi"/>
           <w:noProof/>
-          <w:color w:val="auto"/>
-          <w:sz w:val="24"/>
-          <w:szCs w:val="24"/>
-          <w:lang w:val="de-CH" w:eastAsia="en-US"/>
+          <w:lang w:val="de-CH"/>
         </w:rPr>
       </w:sdtEndPr>
       <w:sdtContent>
@@ -1354,7 +1356,7 @@
         <w:rPr>
           <w:lang w:val="de-DE"/>
         </w:rPr>
-        <w:t>Die Spieleinstellungen:</w:t>
+        <w:t>Die Spieleinstellungen</w:t>
       </w:r>
       <w:bookmarkEnd w:id="1"/>
     </w:p>
@@ -1371,12 +1373,6 @@
           <w:lang w:val="de-DE"/>
         </w:rPr>
         <w:t>Starten des Servers</w:t>
-      </w:r>
-      <w:r>
-        <w:rPr>
-          <w:lang w:val="de-DE"/>
-        </w:rPr>
-        <w:t>:</w:t>
       </w:r>
       <w:bookmarkEnd w:id="2"/>
     </w:p>
@@ -1638,12 +1634,6 @@
         </w:rPr>
         <w:t>Starten des Clients</w:t>
       </w:r>
-      <w:r>
-        <w:rPr>
-          <w:lang w:val="de-DE"/>
-        </w:rPr>
-        <w:t>:</w:t>
-      </w:r>
       <w:bookmarkEnd w:id="3"/>
     </w:p>
     <w:p>
@@ -1837,7 +1827,21 @@
           <w:rFonts w:ascii="Times New Roman" w:hAnsi="Times New Roman" w:cs="Times New Roman"/>
           <w:lang w:val="de-DE"/>
         </w:rPr>
-        <w:t xml:space="preserve">man. Nicht den vorgeschlagenen Systemname nehmen möchte oder </w:t>
+        <w:t xml:space="preserve">man </w:t>
+      </w:r>
+      <w:r>
+        <w:rPr>
+          <w:rFonts w:ascii="Times New Roman" w:hAnsi="Times New Roman" w:cs="Times New Roman"/>
+          <w:lang w:val="de-DE"/>
+        </w:rPr>
+        <w:t>n</w:t>
+      </w:r>
+      <w:r>
+        <w:rPr>
+          <w:rFonts w:ascii="Times New Roman" w:hAnsi="Times New Roman" w:cs="Times New Roman"/>
+          <w:lang w:val="de-DE"/>
+        </w:rPr>
+        <w:t xml:space="preserve">icht den vorgeschlagenen Systemname nehmen möchte oder </w:t>
       </w:r>
       <w:r>
         <w:rPr>
@@ -1919,7 +1923,21 @@
           <w:rFonts w:ascii="Times New Roman" w:hAnsi="Times New Roman" w:cs="Times New Roman"/>
           <w:lang w:val="de-DE"/>
         </w:rPr>
-        <w:t xml:space="preserve">nur das man noch die IP-Adresse angeben muss. </w:t>
+        <w:t>nur das</w:t>
+      </w:r>
+      <w:r>
+        <w:rPr>
+          <w:rFonts w:ascii="Times New Roman" w:hAnsi="Times New Roman" w:cs="Times New Roman"/>
+          <w:lang w:val="de-DE"/>
+        </w:rPr>
+        <w:t>s</w:t>
+      </w:r>
+      <w:r>
+        <w:rPr>
+          <w:rFonts w:ascii="Times New Roman" w:hAnsi="Times New Roman" w:cs="Times New Roman"/>
+          <w:lang w:val="de-DE"/>
+        </w:rPr>
+        <w:t xml:space="preserve"> man noch die IP-Adresse angeben muss. </w:t>
       </w:r>
     </w:p>
     <w:p>
@@ -1939,12 +1957,6 @@
       </w:r>
       <w:r>
         <w:t>Hauptfenster</w:t>
-      </w:r>
-      <w:r>
-        <w:rPr>
-          <w:lang w:val="de-DE"/>
-        </w:rPr>
-        <w:t>:</w:t>
       </w:r>
       <w:bookmarkEnd w:id="4"/>
     </w:p>
@@ -2186,7 +2198,7 @@
         <w:rPr>
           <w:lang w:val="de-DE"/>
         </w:rPr>
-        <w:t>Der Chat:</w:t>
+        <w:t>Der Chat</w:t>
       </w:r>
       <w:bookmarkEnd w:id="5"/>
     </w:p>
@@ -2221,15 +2233,9 @@
         <w:rPr>
           <w:lang w:val="de-DE"/>
         </w:rPr>
-        <w:t>Die Spielerliste:</w:t>
+        <w:t>Die Spielerliste</w:t>
       </w:r>
       <w:bookmarkEnd w:id="6"/>
-      <w:r>
-        <w:rPr>
-          <w:noProof/>
-        </w:rPr>
-        <w:t xml:space="preserve"> </w:t>
-      </w:r>
     </w:p>
     <w:p>
       <w:pPr>
@@ -2274,7 +2280,7 @@
         <w:rPr>
           <w:lang w:val="de-DE"/>
         </w:rPr>
-        <w:t>Den Namen ändern:</w:t>
+        <w:t>Den Namen ändern</w:t>
       </w:r>
       <w:bookmarkEnd w:id="7"/>
     </w:p>
@@ -2337,7 +2343,7 @@
         <w:rPr>
           <w:lang w:val="de-DE"/>
         </w:rPr>
-        <w:t>Ein neues Spiel beginnen:</w:t>
+        <w:t>Ein neues Spiel beginnen</w:t>
       </w:r>
       <w:bookmarkEnd w:id="8"/>
     </w:p>
@@ -2401,7 +2407,7 @@
           <w:lang w:val="de-DE"/>
         </w:rPr>
         <w:lastRenderedPageBreak/>
-        <w:t>Die Lobby:</w:t>
+        <w:t>Die Lobby</w:t>
       </w:r>
       <w:bookmarkEnd w:id="9"/>
     </w:p>
@@ -2448,7 +2454,7 @@
         <w:rPr>
           <w:lang w:val="de-DE"/>
         </w:rPr>
-        <w:t>Die Karten:</w:t>
+        <w:t>Die Karten</w:t>
       </w:r>
       <w:bookmarkEnd w:id="10"/>
     </w:p>
@@ -2809,7 +2815,7 @@
         <w:rPr>
           <w:lang w:val="de-DE"/>
         </w:rPr>
-        <w:t>Die Regeln:</w:t>
+        <w:t>Die Regeln</w:t>
       </w:r>
       <w:bookmarkEnd w:id="11"/>
     </w:p>
@@ -4280,7 +4286,7 @@
 </file>
 
 <file path=customXml/itemProps1.xml><?xml version="1.0" encoding="utf-8"?>
-<ds:datastoreItem xmlns:ds="http://schemas.openxmlformats.org/officeDocument/2006/customXml" ds:itemID="{080DDADA-6A6F-EE4C-8F72-97162FCD2F46}">
+<ds:datastoreItem xmlns:ds="http://schemas.openxmlformats.org/officeDocument/2006/customXml" ds:itemID="{B97F24E3-75C3-2149-AEF7-9D776EDF00C7}">
   <ds:schemaRefs>
     <ds:schemaRef ds:uri="http://schemas.openxmlformats.org/officeDocument/2006/bibliography"/>
   </ds:schemaRefs>

</xml_diff>